<commit_message>
project add to GitHub as a work sample
</commit_message>
<xml_diff>
--- a/توضیح بازی.docx
+++ b/توضیح بازی.docx
@@ -11,13 +11,18 @@
         </w:numPr>
         <w:bidi/>
         <w:rPr>
-          <w:rtl/>
-          <w:lang w:bidi="fa-IR"/>
-        </w:rPr>
-      </w:pPr>
-      <w:r>
-        <w:rPr>
-          <w:rFonts w:hint="cs"/>
+          <w:rFonts w:cs="B Nazanin"/>
+          <w:sz w:val="24"/>
+          <w:szCs w:val="24"/>
+          <w:rtl/>
+          <w:lang w:bidi="fa-IR"/>
+        </w:rPr>
+      </w:pPr>
+      <w:r>
+        <w:rPr>
+          <w:rFonts w:cs="B Nazanin" w:hint="cs"/>
+          <w:sz w:val="24"/>
+          <w:szCs w:val="24"/>
           <w:rtl/>
           <w:lang w:bidi="fa-IR"/>
         </w:rPr>
@@ -28,13 +33,18 @@
       <w:pPr>
         <w:bidi/>
         <w:rPr>
-          <w:rtl/>
-          <w:lang w:bidi="fa-IR"/>
-        </w:rPr>
-      </w:pPr>
-      <w:r>
-        <w:rPr>
-          <w:rFonts w:hint="cs"/>
+          <w:rFonts w:cs="B Nazanin"/>
+          <w:sz w:val="24"/>
+          <w:szCs w:val="24"/>
+          <w:rtl/>
+          <w:lang w:bidi="fa-IR"/>
+        </w:rPr>
+      </w:pPr>
+      <w:r>
+        <w:rPr>
+          <w:rFonts w:cs="B Nazanin" w:hint="cs"/>
+          <w:sz w:val="24"/>
+          <w:szCs w:val="24"/>
           <w:rtl/>
           <w:lang w:bidi="fa-IR"/>
         </w:rPr>
@@ -50,28 +60,36 @@
         </w:numPr>
         <w:bidi/>
         <w:rPr>
-          <w:lang w:bidi="fa-IR"/>
-        </w:rPr>
-      </w:pPr>
-      <w:r>
-        <w:rPr>
-          <w:rFonts w:hint="cs"/>
+          <w:rFonts w:cs="B Nazanin"/>
+          <w:sz w:val="24"/>
+          <w:szCs w:val="24"/>
+          <w:lang w:bidi="fa-IR"/>
+        </w:rPr>
+      </w:pPr>
+      <w:r>
+        <w:rPr>
+          <w:rFonts w:cs="B Nazanin" w:hint="cs"/>
+          <w:sz w:val="24"/>
+          <w:szCs w:val="24"/>
           <w:rtl/>
           <w:lang w:bidi="fa-IR"/>
         </w:rPr>
         <w:t xml:space="preserve">این آجر با هیچ آجر قبلی ای اورلپ نداشته باشه ( توی تابع </w:t>
       </w:r>
-      <w:proofErr w:type="spellStart"/>
-      <w:r>
-        <w:rPr>
+      <w:r>
+        <w:rPr>
+          <w:rFonts w:cs="B Nazanin"/>
+          <w:sz w:val="24"/>
+          <w:szCs w:val="24"/>
           <w:lang w:bidi="fa-IR"/>
         </w:rPr>
         <w:t>collideWith</w:t>
       </w:r>
-      <w:proofErr w:type="spellEnd"/>
-      <w:r>
-        <w:rPr>
-          <w:rFonts w:hint="cs"/>
+      <w:r>
+        <w:rPr>
+          <w:rFonts w:cs="B Nazanin" w:hint="cs"/>
+          <w:sz w:val="24"/>
+          <w:szCs w:val="24"/>
           <w:rtl/>
           <w:lang w:bidi="fa-IR"/>
         </w:rPr>
@@ -87,44 +105,55 @@
         </w:numPr>
         <w:bidi/>
         <w:rPr>
-          <w:lang w:bidi="fa-IR"/>
-        </w:rPr>
-      </w:pPr>
-      <w:r>
-        <w:rPr>
-          <w:rFonts w:hint="cs"/>
+          <w:rFonts w:cs="B Nazanin"/>
+          <w:sz w:val="24"/>
+          <w:szCs w:val="24"/>
+          <w:lang w:bidi="fa-IR"/>
+        </w:rPr>
+      </w:pPr>
+      <w:r>
+        <w:rPr>
+          <w:rFonts w:cs="B Nazanin" w:hint="cs"/>
+          <w:sz w:val="24"/>
+          <w:szCs w:val="24"/>
           <w:rtl/>
           <w:lang w:bidi="fa-IR"/>
         </w:rPr>
         <w:t xml:space="preserve">آجر هایی که فاصله عمودیشون نزدیک این آجره رو توی یک </w:t>
       </w:r>
-      <w:proofErr w:type="spellStart"/>
-      <w:r>
-        <w:rPr>
+      <w:r>
+        <w:rPr>
+          <w:rFonts w:cs="B Nazanin"/>
+          <w:sz w:val="24"/>
+          <w:szCs w:val="24"/>
           <w:lang w:bidi="fa-IR"/>
         </w:rPr>
         <w:t>Arraylist</w:t>
       </w:r>
-      <w:proofErr w:type="spellEnd"/>
-      <w:r>
-        <w:rPr>
-          <w:rFonts w:hint="cs"/>
+      <w:r>
+        <w:rPr>
+          <w:rFonts w:cs="B Nazanin" w:hint="cs"/>
+          <w:sz w:val="24"/>
+          <w:szCs w:val="24"/>
           <w:rtl/>
           <w:lang w:bidi="fa-IR"/>
         </w:rPr>
         <w:t xml:space="preserve"> بذاره، بعد چک کنه توی این </w:t>
       </w:r>
-      <w:proofErr w:type="spellStart"/>
-      <w:r>
-        <w:rPr>
+      <w:r>
+        <w:rPr>
+          <w:rFonts w:cs="B Nazanin"/>
+          <w:sz w:val="24"/>
+          <w:szCs w:val="24"/>
           <w:lang w:bidi="fa-IR"/>
         </w:rPr>
         <w:t>Arraylist</w:t>
       </w:r>
-      <w:proofErr w:type="spellEnd"/>
-      <w:r>
-        <w:rPr>
-          <w:rFonts w:hint="cs"/>
+      <w:r>
+        <w:rPr>
+          <w:rFonts w:cs="B Nazanin" w:hint="cs"/>
+          <w:sz w:val="24"/>
+          <w:szCs w:val="24"/>
           <w:rtl/>
           <w:lang w:bidi="fa-IR"/>
         </w:rPr>
@@ -140,12 +169,17 @@
         </w:numPr>
         <w:bidi/>
         <w:rPr>
-          <w:lang w:bidi="fa-IR"/>
-        </w:rPr>
-      </w:pPr>
-      <w:r>
-        <w:rPr>
-          <w:rFonts w:hint="cs"/>
+          <w:rFonts w:cs="B Nazanin"/>
+          <w:sz w:val="24"/>
+          <w:szCs w:val="24"/>
+          <w:lang w:bidi="fa-IR"/>
+        </w:rPr>
+      </w:pPr>
+      <w:r>
+        <w:rPr>
+          <w:rFonts w:cs="B Nazanin" w:hint="cs"/>
+          <w:sz w:val="24"/>
+          <w:szCs w:val="24"/>
           <w:rtl/>
           <w:lang w:bidi="fa-IR"/>
         </w:rPr>
@@ -161,12 +195,17 @@
         </w:numPr>
         <w:bidi/>
         <w:rPr>
-          <w:lang w:bidi="fa-IR"/>
-        </w:rPr>
-      </w:pPr>
-      <w:r>
-        <w:rPr>
-          <w:rFonts w:hint="cs"/>
+          <w:rFonts w:cs="B Nazanin"/>
+          <w:sz w:val="24"/>
+          <w:szCs w:val="24"/>
+          <w:lang w:bidi="fa-IR"/>
+        </w:rPr>
+      </w:pPr>
+      <w:r>
+        <w:rPr>
+          <w:rFonts w:cs="B Nazanin" w:hint="cs"/>
+          <w:sz w:val="24"/>
+          <w:szCs w:val="24"/>
           <w:rtl/>
           <w:lang w:bidi="fa-IR"/>
         </w:rPr>
@@ -182,18 +221,68 @@
         </w:numPr>
         <w:bidi/>
         <w:rPr>
-          <w:rFonts w:hint="cs"/>
-          <w:rtl/>
-          <w:lang w:bidi="fa-IR"/>
-        </w:rPr>
-      </w:pPr>
-      <w:r>
-        <w:rPr>
-          <w:rFonts w:hint="cs"/>
+          <w:rFonts w:cs="B Nazanin"/>
+          <w:sz w:val="24"/>
+          <w:szCs w:val="24"/>
+          <w:lang w:bidi="fa-IR"/>
+        </w:rPr>
+      </w:pPr>
+      <w:r>
+        <w:rPr>
+          <w:rFonts w:cs="B Nazanin" w:hint="cs"/>
+          <w:sz w:val="24"/>
+          <w:szCs w:val="24"/>
           <w:rtl/>
           <w:lang w:bidi="fa-IR"/>
         </w:rPr>
         <w:t>در اثر عبور هر آجر از خط پایین، امتیاز بازیکن اضافه میشود.</w:t>
+      </w:r>
+      <w:r>
+        <w:rPr>
+          <w:rFonts w:cs="B Nazanin" w:hint="cs"/>
+          <w:sz w:val="24"/>
+          <w:szCs w:val="24"/>
+          <w:rtl/>
+          <w:lang w:bidi="fa-IR"/>
+        </w:rPr>
+        <w:t xml:space="preserve"> ( عبور آیتم از خط پایین، به امتیاز اضافه نمیکند)</w:t>
+      </w:r>
+    </w:p>
+    <w:p>
+      <w:pPr>
+        <w:pStyle w:val="ListParagraph"/>
+        <w:numPr>
+          <w:ilvl w:val="0"/>
+          <w:numId w:val="2"/>
+        </w:numPr>
+        <w:bidi/>
+        <w:rPr>
+          <w:rFonts w:cs="B Nazanin"/>
+          <w:sz w:val="24"/>
+          <w:szCs w:val="24"/>
+          <w:rtl/>
+          <w:lang w:bidi="fa-IR"/>
+        </w:rPr>
+      </w:pPr>
+      <w:r>
+        <w:rPr>
+          <w:rFonts w:cs="B Nazanin" w:hint="cs"/>
+          <w:sz w:val="24"/>
+          <w:szCs w:val="24"/>
+          <w:rtl/>
+          <w:lang w:bidi="fa-IR"/>
+        </w:rPr>
+        <w:t>از دیتابیس استفاده شده است</w:t>
+      </w:r>
+      <w:r>
+        <w:rPr>
+          <w:rFonts w:cs="B Nazanin" w:hint="cs"/>
+          <w:sz w:val="24"/>
+          <w:szCs w:val="24"/>
+          <w:rtl/>
+          <w:lang w:bidi="fa-IR"/>
+        </w:rPr>
+        <w:t>، اما طبعا شما جدول دیتابیس مرا ندارید، برای همین در موقع اجرای بازی، به خطا میخورید. برای رفع این خطا، جدولی ایجاد کنید و اطلاعاتش را به کد بدهید.</w:t>
       </w:r>
     </w:p>
     <w:sectPr>

</xml_diff>